<commit_message>
fully works, i just have to put more cities in
</commit_message>
<xml_diff>
--- a/doc/DACH.docx
+++ b/doc/DACH.docx
@@ -37,7 +37,25 @@
           <w:sz w:val="24"/>
           <w:szCs w:val="24"/>
         </w:rPr>
-        <w:t>balról jobbra(először a bundesland, aztán a város):</w:t>
+        <w:t xml:space="preserve">balról jobbra(először a </w:t>
+      </w:r>
+      <w:proofErr w:type="spellStart"/>
+      <w:r>
+        <w:rPr>
+          <w:rFonts w:ascii="Times New Roman" w:hAnsi="Times New Roman" w:cs="Times New Roman"/>
+          <w:sz w:val="24"/>
+          <w:szCs w:val="24"/>
+        </w:rPr>
+        <w:t>bundesland</w:t>
+      </w:r>
+      <w:proofErr w:type="spellEnd"/>
+      <w:r>
+        <w:rPr>
+          <w:rFonts w:ascii="Times New Roman" w:hAnsi="Times New Roman" w:cs="Times New Roman"/>
+          <w:sz w:val="24"/>
+          <w:szCs w:val="24"/>
+        </w:rPr>
+        <w:t>, aztán a város):</w:t>
       </w:r>
     </w:p>
     <w:p>
@@ -53,21 +71,955 @@
           <w:szCs w:val="24"/>
         </w:rPr>
       </w:pPr>
-      <w:r>
-        <w:rPr>
-          <w:rFonts w:ascii="Times New Roman" w:hAnsi="Times New Roman" w:cs="Times New Roman"/>
-          <w:sz w:val="24"/>
-          <w:szCs w:val="24"/>
-        </w:rPr>
-        <w:t>Vorarlberg – Bregenz</w:t>
-      </w:r>
-      <w:r>
-        <w:rPr>
-          <w:rFonts w:ascii="Times New Roman" w:hAnsi="Times New Roman" w:cs="Times New Roman"/>
-          <w:sz w:val="24"/>
-          <w:szCs w:val="24"/>
-        </w:rPr>
-        <w:t xml:space="preserve"> pontos: (54, 371) kb. elfogadva: min: (45, 361) innen egy 15-ös</w:t>
+      <w:proofErr w:type="spellStart"/>
+      <w:r>
+        <w:rPr>
+          <w:rFonts w:ascii="Times New Roman" w:hAnsi="Times New Roman" w:cs="Times New Roman"/>
+          <w:sz w:val="24"/>
+          <w:szCs w:val="24"/>
+        </w:rPr>
+        <w:t>Vorarlberg</w:t>
+      </w:r>
+      <w:proofErr w:type="spellEnd"/>
+      <w:r>
+        <w:rPr>
+          <w:rFonts w:ascii="Times New Roman" w:hAnsi="Times New Roman" w:cs="Times New Roman"/>
+          <w:sz w:val="24"/>
+          <w:szCs w:val="24"/>
+        </w:rPr>
+        <w:t xml:space="preserve"> – </w:t>
+      </w:r>
+      <w:proofErr w:type="spellStart"/>
+      <w:r>
+        <w:rPr>
+          <w:rFonts w:ascii="Times New Roman" w:hAnsi="Times New Roman" w:cs="Times New Roman"/>
+          <w:sz w:val="24"/>
+          <w:szCs w:val="24"/>
+        </w:rPr>
+        <w:t>Bregenz</w:t>
+      </w:r>
+      <w:proofErr w:type="spellEnd"/>
+      <w:r>
+        <w:rPr>
+          <w:rFonts w:ascii="Times New Roman" w:hAnsi="Times New Roman" w:cs="Times New Roman"/>
+          <w:sz w:val="24"/>
+          <w:szCs w:val="24"/>
+        </w:rPr>
+        <w:t xml:space="preserve"> pontos: (54, 371) </w:t>
+      </w:r>
+    </w:p>
+    <w:p>
+      <w:pPr>
+        <w:pStyle w:val="Listaszerbekezds"/>
+        <w:numPr>
+          <w:ilvl w:val="0"/>
+          <w:numId w:val="1"/>
+        </w:numPr>
+        <w:rPr>
+          <w:rFonts w:ascii="Times New Roman" w:hAnsi="Times New Roman" w:cs="Times New Roman"/>
+          <w:sz w:val="24"/>
+          <w:szCs w:val="24"/>
+        </w:rPr>
+      </w:pPr>
+      <w:r>
+        <w:rPr>
+          <w:rFonts w:ascii="Times New Roman" w:hAnsi="Times New Roman" w:cs="Times New Roman"/>
+          <w:sz w:val="24"/>
+          <w:szCs w:val="24"/>
+        </w:rPr>
+        <w:t>Tirol – Innsbruck</w:t>
+      </w:r>
+      <w:r>
+        <w:rPr>
+          <w:rFonts w:ascii="Times New Roman" w:hAnsi="Times New Roman" w:cs="Times New Roman"/>
+          <w:sz w:val="24"/>
+          <w:szCs w:val="24"/>
+        </w:rPr>
+        <w:t xml:space="preserve"> pontos: (272, 425) </w:t>
+      </w:r>
+    </w:p>
+    <w:p>
+      <w:pPr>
+        <w:pStyle w:val="Listaszerbekezds"/>
+        <w:numPr>
+          <w:ilvl w:val="0"/>
+          <w:numId w:val="1"/>
+        </w:numPr>
+        <w:rPr>
+          <w:rFonts w:ascii="Times New Roman" w:hAnsi="Times New Roman" w:cs="Times New Roman"/>
+          <w:sz w:val="24"/>
+          <w:szCs w:val="24"/>
+        </w:rPr>
+      </w:pPr>
+      <w:r>
+        <w:rPr>
+          <w:rFonts w:ascii="Times New Roman" w:hAnsi="Times New Roman" w:cs="Times New Roman"/>
+          <w:sz w:val="24"/>
+          <w:szCs w:val="24"/>
+        </w:rPr>
+        <w:t>Salzburg – Salzburg</w:t>
+      </w:r>
+    </w:p>
+    <w:p>
+      <w:pPr>
+        <w:pStyle w:val="Listaszerbekezds"/>
+        <w:numPr>
+          <w:ilvl w:val="0"/>
+          <w:numId w:val="1"/>
+        </w:numPr>
+        <w:rPr>
+          <w:rFonts w:ascii="Times New Roman" w:hAnsi="Times New Roman" w:cs="Times New Roman"/>
+          <w:sz w:val="24"/>
+          <w:szCs w:val="24"/>
+        </w:rPr>
+      </w:pPr>
+      <w:proofErr w:type="spellStart"/>
+      <w:r>
+        <w:rPr>
+          <w:rFonts w:ascii="Times New Roman" w:hAnsi="Times New Roman" w:cs="Times New Roman"/>
+          <w:sz w:val="24"/>
+          <w:szCs w:val="24"/>
+        </w:rPr>
+        <w:t>Kärnten</w:t>
+      </w:r>
+      <w:proofErr w:type="spellEnd"/>
+      <w:r>
+        <w:rPr>
+          <w:rFonts w:ascii="Times New Roman" w:hAnsi="Times New Roman" w:cs="Times New Roman"/>
+          <w:sz w:val="24"/>
+          <w:szCs w:val="24"/>
+        </w:rPr>
+        <w:t xml:space="preserve"> – Klagenfurt</w:t>
+      </w:r>
+    </w:p>
+    <w:p>
+      <w:pPr>
+        <w:pStyle w:val="Listaszerbekezds"/>
+        <w:numPr>
+          <w:ilvl w:val="0"/>
+          <w:numId w:val="1"/>
+        </w:numPr>
+        <w:rPr>
+          <w:rFonts w:ascii="Times New Roman" w:hAnsi="Times New Roman" w:cs="Times New Roman"/>
+          <w:sz w:val="24"/>
+          <w:szCs w:val="24"/>
+        </w:rPr>
+      </w:pPr>
+      <w:proofErr w:type="spellStart"/>
+      <w:r>
+        <w:rPr>
+          <w:rFonts w:ascii="Times New Roman" w:hAnsi="Times New Roman" w:cs="Times New Roman"/>
+          <w:sz w:val="24"/>
+          <w:szCs w:val="24"/>
+        </w:rPr>
+        <w:t>Ober-Österreich</w:t>
+      </w:r>
+      <w:proofErr w:type="spellEnd"/>
+      <w:r>
+        <w:rPr>
+          <w:rFonts w:ascii="Times New Roman" w:hAnsi="Times New Roman" w:cs="Times New Roman"/>
+          <w:sz w:val="24"/>
+          <w:szCs w:val="24"/>
+        </w:rPr>
+        <w:t xml:space="preserve"> – Linz</w:t>
+      </w:r>
+    </w:p>
+    <w:p>
+      <w:pPr>
+        <w:pStyle w:val="Listaszerbekezds"/>
+        <w:numPr>
+          <w:ilvl w:val="0"/>
+          <w:numId w:val="1"/>
+        </w:numPr>
+        <w:rPr>
+          <w:rFonts w:ascii="Times New Roman" w:hAnsi="Times New Roman" w:cs="Times New Roman"/>
+          <w:sz w:val="24"/>
+          <w:szCs w:val="24"/>
+        </w:rPr>
+      </w:pPr>
+      <w:proofErr w:type="spellStart"/>
+      <w:r>
+        <w:rPr>
+          <w:rFonts w:ascii="Times New Roman" w:hAnsi="Times New Roman" w:cs="Times New Roman"/>
+          <w:sz w:val="24"/>
+          <w:szCs w:val="24"/>
+        </w:rPr>
+        <w:t>Steiermark</w:t>
+      </w:r>
+      <w:proofErr w:type="spellEnd"/>
+      <w:r>
+        <w:rPr>
+          <w:rFonts w:ascii="Times New Roman" w:hAnsi="Times New Roman" w:cs="Times New Roman"/>
+          <w:sz w:val="24"/>
+          <w:szCs w:val="24"/>
+        </w:rPr>
+        <w:t xml:space="preserve"> – Graz</w:t>
+      </w:r>
+    </w:p>
+    <w:p>
+      <w:pPr>
+        <w:pStyle w:val="Listaszerbekezds"/>
+        <w:numPr>
+          <w:ilvl w:val="0"/>
+          <w:numId w:val="1"/>
+        </w:numPr>
+        <w:rPr>
+          <w:rFonts w:ascii="Times New Roman" w:hAnsi="Times New Roman" w:cs="Times New Roman"/>
+          <w:sz w:val="24"/>
+          <w:szCs w:val="24"/>
+        </w:rPr>
+      </w:pPr>
+      <w:proofErr w:type="spellStart"/>
+      <w:r>
+        <w:rPr>
+          <w:rFonts w:ascii="Times New Roman" w:hAnsi="Times New Roman" w:cs="Times New Roman"/>
+          <w:sz w:val="24"/>
+          <w:szCs w:val="24"/>
+        </w:rPr>
+        <w:t>Nieder-Österreich</w:t>
+      </w:r>
+      <w:proofErr w:type="spellEnd"/>
+      <w:r>
+        <w:rPr>
+          <w:rFonts w:ascii="Times New Roman" w:hAnsi="Times New Roman" w:cs="Times New Roman"/>
+          <w:sz w:val="24"/>
+          <w:szCs w:val="24"/>
+        </w:rPr>
+        <w:t xml:space="preserve"> – Sankt </w:t>
+      </w:r>
+      <w:proofErr w:type="spellStart"/>
+      <w:r>
+        <w:rPr>
+          <w:rFonts w:ascii="Times New Roman" w:hAnsi="Times New Roman" w:cs="Times New Roman"/>
+          <w:sz w:val="24"/>
+          <w:szCs w:val="24"/>
+        </w:rPr>
+        <w:t>Pölten</w:t>
+      </w:r>
+      <w:proofErr w:type="spellEnd"/>
+    </w:p>
+    <w:p>
+      <w:pPr>
+        <w:pStyle w:val="Listaszerbekezds"/>
+        <w:numPr>
+          <w:ilvl w:val="0"/>
+          <w:numId w:val="1"/>
+        </w:numPr>
+        <w:rPr>
+          <w:rFonts w:ascii="Times New Roman" w:hAnsi="Times New Roman" w:cs="Times New Roman"/>
+          <w:sz w:val="24"/>
+          <w:szCs w:val="24"/>
+        </w:rPr>
+      </w:pPr>
+      <w:r>
+        <w:rPr>
+          <w:rFonts w:ascii="Times New Roman" w:hAnsi="Times New Roman" w:cs="Times New Roman"/>
+          <w:sz w:val="24"/>
+          <w:szCs w:val="24"/>
+        </w:rPr>
+        <w:t>Burgenland – Eisenstadt</w:t>
+      </w:r>
+    </w:p>
+    <w:p>
+      <w:pPr>
+        <w:pStyle w:val="Listaszerbekezds"/>
+        <w:numPr>
+          <w:ilvl w:val="0"/>
+          <w:numId w:val="1"/>
+        </w:numPr>
+        <w:rPr>
+          <w:rFonts w:ascii="Times New Roman" w:hAnsi="Times New Roman" w:cs="Times New Roman"/>
+          <w:sz w:val="24"/>
+          <w:szCs w:val="24"/>
+        </w:rPr>
+      </w:pPr>
+      <w:r>
+        <w:rPr>
+          <w:rFonts w:ascii="Times New Roman" w:hAnsi="Times New Roman" w:cs="Times New Roman"/>
+          <w:sz w:val="24"/>
+          <w:szCs w:val="24"/>
+        </w:rPr>
+        <w:t>Wien – Wien</w:t>
+      </w:r>
+    </w:p>
+    <w:p>
+      <w:pPr>
+        <w:rPr>
+          <w:rFonts w:ascii="Times New Roman" w:hAnsi="Times New Roman" w:cs="Times New Roman"/>
+          <w:sz w:val="24"/>
+          <w:szCs w:val="24"/>
+        </w:rPr>
+      </w:pPr>
+    </w:p>
+    <w:p>
+      <w:pPr>
+        <w:rPr>
+          <w:rFonts w:ascii="Times New Roman" w:hAnsi="Times New Roman" w:cs="Times New Roman"/>
+          <w:b/>
+          <w:bCs/>
+          <w:sz w:val="24"/>
+          <w:szCs w:val="24"/>
+        </w:rPr>
+      </w:pPr>
+      <w:r>
+        <w:rPr>
+          <w:rFonts w:ascii="Times New Roman" w:hAnsi="Times New Roman" w:cs="Times New Roman"/>
+          <w:b/>
+          <w:bCs/>
+          <w:sz w:val="24"/>
+          <w:szCs w:val="24"/>
+        </w:rPr>
+        <w:t>Németország</w:t>
+      </w:r>
+    </w:p>
+    <w:p>
+      <w:pPr>
+        <w:pStyle w:val="Listaszerbekezds"/>
+        <w:numPr>
+          <w:ilvl w:val="0"/>
+          <w:numId w:val="3"/>
+        </w:numPr>
+        <w:rPr>
+          <w:rFonts w:ascii="Times New Roman" w:hAnsi="Times New Roman" w:cs="Times New Roman"/>
+          <w:sz w:val="24"/>
+          <w:szCs w:val="24"/>
+        </w:rPr>
+      </w:pPr>
+      <w:proofErr w:type="spellStart"/>
+      <w:r>
+        <w:rPr>
+          <w:rFonts w:ascii="Times New Roman" w:hAnsi="Times New Roman" w:cs="Times New Roman"/>
+          <w:sz w:val="24"/>
+          <w:szCs w:val="24"/>
+        </w:rPr>
+        <w:t>Bayern</w:t>
+      </w:r>
+      <w:proofErr w:type="spellEnd"/>
+      <w:r>
+        <w:rPr>
+          <w:rFonts w:ascii="Times New Roman" w:hAnsi="Times New Roman" w:cs="Times New Roman"/>
+          <w:sz w:val="24"/>
+          <w:szCs w:val="24"/>
+        </w:rPr>
+        <w:t xml:space="preserve"> </w:t>
+      </w:r>
+      <w:r>
+        <w:rPr>
+          <w:rFonts w:ascii="Times New Roman" w:hAnsi="Times New Roman" w:cs="Times New Roman"/>
+          <w:sz w:val="24"/>
+          <w:szCs w:val="24"/>
+        </w:rPr>
+        <w:t>–</w:t>
+      </w:r>
+      <w:r>
+        <w:rPr>
+          <w:rFonts w:ascii="Times New Roman" w:hAnsi="Times New Roman" w:cs="Times New Roman"/>
+          <w:sz w:val="24"/>
+          <w:szCs w:val="24"/>
+        </w:rPr>
+        <w:t xml:space="preserve"> München</w:t>
+      </w:r>
+      <w:r>
+        <w:rPr>
+          <w:rFonts w:ascii="Times New Roman" w:hAnsi="Times New Roman" w:cs="Times New Roman"/>
+          <w:sz w:val="24"/>
+          <w:szCs w:val="24"/>
+        </w:rPr>
+        <w:t xml:space="preserve"> center: (426, 689) </w:t>
+      </w:r>
+    </w:p>
+    <w:p>
+      <w:pPr>
+        <w:pStyle w:val="Listaszerbekezds"/>
+        <w:numPr>
+          <w:ilvl w:val="0"/>
+          <w:numId w:val="3"/>
+        </w:numPr>
+        <w:rPr>
+          <w:rFonts w:ascii="Times New Roman" w:hAnsi="Times New Roman" w:cs="Times New Roman"/>
+          <w:sz w:val="24"/>
+          <w:szCs w:val="24"/>
+        </w:rPr>
+      </w:pPr>
+      <w:r>
+        <w:rPr>
+          <w:rFonts w:ascii="Times New Roman" w:hAnsi="Times New Roman" w:cs="Times New Roman"/>
+          <w:sz w:val="24"/>
+          <w:szCs w:val="24"/>
+        </w:rPr>
+        <w:t>Baden-Württemberg – Stuttgart</w:t>
+      </w:r>
+      <w:r>
+        <w:rPr>
+          <w:rFonts w:ascii="Times New Roman" w:hAnsi="Times New Roman" w:cs="Times New Roman"/>
+          <w:sz w:val="24"/>
+          <w:szCs w:val="24"/>
+        </w:rPr>
+        <w:t xml:space="preserve"> center: (249, 624</w:t>
+      </w:r>
+      <w:r>
+        <w:rPr>
+          <w:rFonts w:ascii="Times New Roman" w:hAnsi="Times New Roman" w:cs="Times New Roman"/>
+          <w:sz w:val="24"/>
+          <w:szCs w:val="24"/>
+        </w:rPr>
+        <w:t>)</w:t>
+      </w:r>
+    </w:p>
+    <w:p>
+      <w:pPr>
+        <w:pStyle w:val="Listaszerbekezds"/>
+        <w:numPr>
+          <w:ilvl w:val="0"/>
+          <w:numId w:val="3"/>
+        </w:numPr>
+        <w:rPr>
+          <w:rFonts w:ascii="Times New Roman" w:hAnsi="Times New Roman" w:cs="Times New Roman"/>
+          <w:sz w:val="24"/>
+          <w:szCs w:val="24"/>
+        </w:rPr>
+      </w:pPr>
+      <w:proofErr w:type="spellStart"/>
+      <w:r>
+        <w:rPr>
+          <w:rFonts w:ascii="Times New Roman" w:hAnsi="Times New Roman" w:cs="Times New Roman"/>
+          <w:sz w:val="24"/>
+          <w:szCs w:val="24"/>
+        </w:rPr>
+        <w:t>Saarland</w:t>
+      </w:r>
+      <w:proofErr w:type="spellEnd"/>
+      <w:r>
+        <w:rPr>
+          <w:rFonts w:ascii="Times New Roman" w:hAnsi="Times New Roman" w:cs="Times New Roman"/>
+          <w:sz w:val="24"/>
+          <w:szCs w:val="24"/>
+        </w:rPr>
+        <w:t xml:space="preserve"> – </w:t>
+      </w:r>
+      <w:proofErr w:type="spellStart"/>
+      <w:r>
+        <w:rPr>
+          <w:rFonts w:ascii="Times New Roman" w:hAnsi="Times New Roman" w:cs="Times New Roman"/>
+          <w:sz w:val="24"/>
+          <w:szCs w:val="24"/>
+        </w:rPr>
+        <w:t>Saarbrücken</w:t>
+      </w:r>
+      <w:proofErr w:type="spellEnd"/>
+    </w:p>
+    <w:p>
+      <w:pPr>
+        <w:pStyle w:val="Listaszerbekezds"/>
+        <w:numPr>
+          <w:ilvl w:val="0"/>
+          <w:numId w:val="3"/>
+        </w:numPr>
+        <w:rPr>
+          <w:rFonts w:ascii="Times New Roman" w:hAnsi="Times New Roman" w:cs="Times New Roman"/>
+          <w:sz w:val="24"/>
+          <w:szCs w:val="24"/>
+        </w:rPr>
+      </w:pPr>
+      <w:proofErr w:type="spellStart"/>
+      <w:r>
+        <w:rPr>
+          <w:rFonts w:ascii="Times New Roman" w:hAnsi="Times New Roman" w:cs="Times New Roman"/>
+          <w:sz w:val="24"/>
+          <w:szCs w:val="24"/>
+        </w:rPr>
+        <w:t>Rheinland-Pfalz</w:t>
+      </w:r>
+      <w:proofErr w:type="spellEnd"/>
+      <w:r>
+        <w:rPr>
+          <w:rFonts w:ascii="Times New Roman" w:hAnsi="Times New Roman" w:cs="Times New Roman"/>
+          <w:sz w:val="24"/>
+          <w:szCs w:val="24"/>
+        </w:rPr>
+        <w:t xml:space="preserve"> – Mainz</w:t>
+      </w:r>
+    </w:p>
+    <w:p>
+      <w:pPr>
+        <w:pStyle w:val="Listaszerbekezds"/>
+        <w:numPr>
+          <w:ilvl w:val="0"/>
+          <w:numId w:val="3"/>
+        </w:numPr>
+        <w:rPr>
+          <w:rFonts w:ascii="Times New Roman" w:hAnsi="Times New Roman" w:cs="Times New Roman"/>
+          <w:sz w:val="24"/>
+          <w:szCs w:val="24"/>
+        </w:rPr>
+      </w:pPr>
+      <w:r>
+        <w:rPr>
+          <w:rFonts w:ascii="Times New Roman" w:hAnsi="Times New Roman" w:cs="Times New Roman"/>
+          <w:sz w:val="24"/>
+          <w:szCs w:val="24"/>
+        </w:rPr>
+        <w:t xml:space="preserve">Hessen – </w:t>
+      </w:r>
+      <w:proofErr w:type="spellStart"/>
+      <w:r>
+        <w:rPr>
+          <w:rFonts w:ascii="Times New Roman" w:hAnsi="Times New Roman" w:cs="Times New Roman"/>
+          <w:sz w:val="24"/>
+          <w:szCs w:val="24"/>
+        </w:rPr>
+        <w:t>Wiesbaden</w:t>
+      </w:r>
+      <w:proofErr w:type="spellEnd"/>
+    </w:p>
+    <w:p>
+      <w:pPr>
+        <w:pStyle w:val="Listaszerbekezds"/>
+        <w:numPr>
+          <w:ilvl w:val="0"/>
+          <w:numId w:val="3"/>
+        </w:numPr>
+        <w:rPr>
+          <w:rFonts w:ascii="Times New Roman" w:hAnsi="Times New Roman" w:cs="Times New Roman"/>
+          <w:sz w:val="24"/>
+          <w:szCs w:val="24"/>
+        </w:rPr>
+      </w:pPr>
+      <w:proofErr w:type="spellStart"/>
+      <w:r>
+        <w:rPr>
+          <w:rFonts w:ascii="Times New Roman" w:hAnsi="Times New Roman" w:cs="Times New Roman"/>
+          <w:sz w:val="24"/>
+          <w:szCs w:val="24"/>
+        </w:rPr>
+        <w:t>Nordrhein</w:t>
+      </w:r>
+      <w:proofErr w:type="spellEnd"/>
+      <w:r>
+        <w:rPr>
+          <w:rFonts w:ascii="Times New Roman" w:hAnsi="Times New Roman" w:cs="Times New Roman"/>
+          <w:sz w:val="24"/>
+          <w:szCs w:val="24"/>
+        </w:rPr>
+        <w:t>-Westfalen – Düsseldorf</w:t>
+      </w:r>
+    </w:p>
+    <w:p>
+      <w:pPr>
+        <w:pStyle w:val="Listaszerbekezds"/>
+        <w:numPr>
+          <w:ilvl w:val="0"/>
+          <w:numId w:val="3"/>
+        </w:numPr>
+        <w:rPr>
+          <w:rFonts w:ascii="Times New Roman" w:hAnsi="Times New Roman" w:cs="Times New Roman"/>
+          <w:sz w:val="24"/>
+          <w:szCs w:val="24"/>
+        </w:rPr>
+      </w:pPr>
+      <w:proofErr w:type="spellStart"/>
+      <w:r>
+        <w:rPr>
+          <w:rFonts w:ascii="Times New Roman" w:hAnsi="Times New Roman" w:cs="Times New Roman"/>
+          <w:sz w:val="24"/>
+          <w:szCs w:val="24"/>
+        </w:rPr>
+        <w:t>Thüringen</w:t>
+      </w:r>
+      <w:proofErr w:type="spellEnd"/>
+      <w:r>
+        <w:rPr>
+          <w:rFonts w:ascii="Times New Roman" w:hAnsi="Times New Roman" w:cs="Times New Roman"/>
+          <w:sz w:val="24"/>
+          <w:szCs w:val="24"/>
+        </w:rPr>
+        <w:t xml:space="preserve"> – Erfurt</w:t>
+      </w:r>
+    </w:p>
+    <w:p>
+      <w:pPr>
+        <w:pStyle w:val="Listaszerbekezds"/>
+        <w:numPr>
+          <w:ilvl w:val="0"/>
+          <w:numId w:val="3"/>
+        </w:numPr>
+        <w:rPr>
+          <w:rFonts w:ascii="Times New Roman" w:hAnsi="Times New Roman" w:cs="Times New Roman"/>
+          <w:sz w:val="24"/>
+          <w:szCs w:val="24"/>
+        </w:rPr>
+      </w:pPr>
+      <w:proofErr w:type="spellStart"/>
+      <w:r>
+        <w:rPr>
+          <w:rFonts w:ascii="Times New Roman" w:hAnsi="Times New Roman" w:cs="Times New Roman"/>
+          <w:sz w:val="24"/>
+          <w:szCs w:val="24"/>
+        </w:rPr>
+        <w:t>Sachsen</w:t>
+      </w:r>
+      <w:proofErr w:type="spellEnd"/>
+      <w:r>
+        <w:rPr>
+          <w:rFonts w:ascii="Times New Roman" w:hAnsi="Times New Roman" w:cs="Times New Roman"/>
+          <w:sz w:val="24"/>
+          <w:szCs w:val="24"/>
+        </w:rPr>
+        <w:t xml:space="preserve"> – </w:t>
+      </w:r>
+      <w:proofErr w:type="spellStart"/>
+      <w:r>
+        <w:rPr>
+          <w:rFonts w:ascii="Times New Roman" w:hAnsi="Times New Roman" w:cs="Times New Roman"/>
+          <w:sz w:val="24"/>
+          <w:szCs w:val="24"/>
+        </w:rPr>
+        <w:t>Dresden</w:t>
+      </w:r>
+      <w:proofErr w:type="spellEnd"/>
+    </w:p>
+    <w:p>
+      <w:pPr>
+        <w:pStyle w:val="Listaszerbekezds"/>
+        <w:numPr>
+          <w:ilvl w:val="0"/>
+          <w:numId w:val="3"/>
+        </w:numPr>
+        <w:rPr>
+          <w:rFonts w:ascii="Times New Roman" w:hAnsi="Times New Roman" w:cs="Times New Roman"/>
+          <w:sz w:val="24"/>
+          <w:szCs w:val="24"/>
+        </w:rPr>
+      </w:pPr>
+      <w:proofErr w:type="spellStart"/>
+      <w:r>
+        <w:rPr>
+          <w:rFonts w:ascii="Times New Roman" w:hAnsi="Times New Roman" w:cs="Times New Roman"/>
+          <w:sz w:val="24"/>
+          <w:szCs w:val="24"/>
+        </w:rPr>
+        <w:t>Sachsen</w:t>
+      </w:r>
+      <w:proofErr w:type="spellEnd"/>
+      <w:r>
+        <w:rPr>
+          <w:rFonts w:ascii="Times New Roman" w:hAnsi="Times New Roman" w:cs="Times New Roman"/>
+          <w:sz w:val="24"/>
+          <w:szCs w:val="24"/>
+        </w:rPr>
+        <w:t>-Anhalt – Magdeburg</w:t>
+      </w:r>
+    </w:p>
+    <w:p>
+      <w:pPr>
+        <w:pStyle w:val="Listaszerbekezds"/>
+        <w:numPr>
+          <w:ilvl w:val="0"/>
+          <w:numId w:val="3"/>
+        </w:numPr>
+        <w:rPr>
+          <w:rFonts w:ascii="Times New Roman" w:hAnsi="Times New Roman" w:cs="Times New Roman"/>
+          <w:sz w:val="24"/>
+          <w:szCs w:val="24"/>
+        </w:rPr>
+      </w:pPr>
+      <w:r>
+        <w:rPr>
+          <w:rFonts w:ascii="Times New Roman" w:hAnsi="Times New Roman" w:cs="Times New Roman"/>
+          <w:sz w:val="24"/>
+          <w:szCs w:val="24"/>
+        </w:rPr>
+        <w:t>Brandenburg – Potsdam</w:t>
+      </w:r>
+    </w:p>
+    <w:p>
+      <w:pPr>
+        <w:pStyle w:val="Listaszerbekezds"/>
+        <w:numPr>
+          <w:ilvl w:val="0"/>
+          <w:numId w:val="3"/>
+        </w:numPr>
+        <w:rPr>
+          <w:rFonts w:ascii="Times New Roman" w:hAnsi="Times New Roman" w:cs="Times New Roman"/>
+          <w:sz w:val="24"/>
+          <w:szCs w:val="24"/>
+        </w:rPr>
+      </w:pPr>
+      <w:r>
+        <w:rPr>
+          <w:rFonts w:ascii="Times New Roman" w:hAnsi="Times New Roman" w:cs="Times New Roman"/>
+          <w:sz w:val="24"/>
+          <w:szCs w:val="24"/>
+        </w:rPr>
+        <w:t>Berlin – Berlin</w:t>
+      </w:r>
+    </w:p>
+    <w:p>
+      <w:pPr>
+        <w:pStyle w:val="Listaszerbekezds"/>
+        <w:numPr>
+          <w:ilvl w:val="0"/>
+          <w:numId w:val="3"/>
+        </w:numPr>
+        <w:rPr>
+          <w:rFonts w:ascii="Times New Roman" w:hAnsi="Times New Roman" w:cs="Times New Roman"/>
+          <w:sz w:val="24"/>
+          <w:szCs w:val="24"/>
+        </w:rPr>
+      </w:pPr>
+      <w:proofErr w:type="spellStart"/>
+      <w:r>
+        <w:rPr>
+          <w:rFonts w:ascii="Times New Roman" w:hAnsi="Times New Roman" w:cs="Times New Roman"/>
+          <w:sz w:val="24"/>
+          <w:szCs w:val="24"/>
+        </w:rPr>
+        <w:t>Niedersachsen</w:t>
+      </w:r>
+      <w:proofErr w:type="spellEnd"/>
+      <w:r>
+        <w:rPr>
+          <w:rFonts w:ascii="Times New Roman" w:hAnsi="Times New Roman" w:cs="Times New Roman"/>
+          <w:sz w:val="24"/>
+          <w:szCs w:val="24"/>
+        </w:rPr>
+        <w:t xml:space="preserve"> – Hannover</w:t>
+      </w:r>
+    </w:p>
+    <w:p>
+      <w:pPr>
+        <w:pStyle w:val="Listaszerbekezds"/>
+        <w:numPr>
+          <w:ilvl w:val="0"/>
+          <w:numId w:val="3"/>
+        </w:numPr>
+        <w:rPr>
+          <w:rFonts w:ascii="Times New Roman" w:hAnsi="Times New Roman" w:cs="Times New Roman"/>
+          <w:sz w:val="24"/>
+          <w:szCs w:val="24"/>
+        </w:rPr>
+      </w:pPr>
+      <w:proofErr w:type="spellStart"/>
+      <w:r>
+        <w:rPr>
+          <w:rFonts w:ascii="Times New Roman" w:hAnsi="Times New Roman" w:cs="Times New Roman"/>
+          <w:sz w:val="24"/>
+          <w:szCs w:val="24"/>
+        </w:rPr>
+        <w:t>Bremen</w:t>
+      </w:r>
+      <w:proofErr w:type="spellEnd"/>
+      <w:r>
+        <w:rPr>
+          <w:rFonts w:ascii="Times New Roman" w:hAnsi="Times New Roman" w:cs="Times New Roman"/>
+          <w:sz w:val="24"/>
+          <w:szCs w:val="24"/>
+        </w:rPr>
+        <w:t xml:space="preserve"> – </w:t>
+      </w:r>
+      <w:proofErr w:type="spellStart"/>
+      <w:r>
+        <w:rPr>
+          <w:rFonts w:ascii="Times New Roman" w:hAnsi="Times New Roman" w:cs="Times New Roman"/>
+          <w:sz w:val="24"/>
+          <w:szCs w:val="24"/>
+        </w:rPr>
+        <w:t>Bremen</w:t>
+      </w:r>
+      <w:proofErr w:type="spellEnd"/>
+    </w:p>
+    <w:p>
+      <w:pPr>
+        <w:pStyle w:val="Listaszerbekezds"/>
+        <w:numPr>
+          <w:ilvl w:val="0"/>
+          <w:numId w:val="3"/>
+        </w:numPr>
+        <w:rPr>
+          <w:rFonts w:ascii="Times New Roman" w:hAnsi="Times New Roman" w:cs="Times New Roman"/>
+          <w:sz w:val="24"/>
+          <w:szCs w:val="24"/>
+        </w:rPr>
+      </w:pPr>
+      <w:r>
+        <w:rPr>
+          <w:rFonts w:ascii="Times New Roman" w:hAnsi="Times New Roman" w:cs="Times New Roman"/>
+          <w:sz w:val="24"/>
+          <w:szCs w:val="24"/>
+        </w:rPr>
+        <w:t>Hamburg – Hamburg</w:t>
+      </w:r>
+    </w:p>
+    <w:p>
+      <w:pPr>
+        <w:pStyle w:val="Listaszerbekezds"/>
+        <w:numPr>
+          <w:ilvl w:val="0"/>
+          <w:numId w:val="3"/>
+        </w:numPr>
+        <w:rPr>
+          <w:rFonts w:ascii="Times New Roman" w:hAnsi="Times New Roman" w:cs="Times New Roman"/>
+          <w:sz w:val="24"/>
+          <w:szCs w:val="24"/>
+        </w:rPr>
+      </w:pPr>
+      <w:r>
+        <w:rPr>
+          <w:rFonts w:ascii="Times New Roman" w:hAnsi="Times New Roman" w:cs="Times New Roman"/>
+          <w:sz w:val="24"/>
+          <w:szCs w:val="24"/>
+        </w:rPr>
+        <w:t>Mecklenburg-</w:t>
+      </w:r>
+      <w:proofErr w:type="spellStart"/>
+      <w:r>
+        <w:rPr>
+          <w:rFonts w:ascii="Times New Roman" w:hAnsi="Times New Roman" w:cs="Times New Roman"/>
+          <w:sz w:val="24"/>
+          <w:szCs w:val="24"/>
+        </w:rPr>
+        <w:t>Vorpommern</w:t>
+      </w:r>
+      <w:proofErr w:type="spellEnd"/>
+      <w:r>
+        <w:rPr>
+          <w:rFonts w:ascii="Times New Roman" w:hAnsi="Times New Roman" w:cs="Times New Roman"/>
+          <w:sz w:val="24"/>
+          <w:szCs w:val="24"/>
+        </w:rPr>
+        <w:t xml:space="preserve"> – </w:t>
+      </w:r>
+      <w:proofErr w:type="spellStart"/>
+      <w:r>
+        <w:rPr>
+          <w:rFonts w:ascii="Times New Roman" w:hAnsi="Times New Roman" w:cs="Times New Roman"/>
+          <w:sz w:val="24"/>
+          <w:szCs w:val="24"/>
+        </w:rPr>
+        <w:t>Schwerin</w:t>
+      </w:r>
+      <w:proofErr w:type="spellEnd"/>
+    </w:p>
+    <w:p>
+      <w:pPr>
+        <w:pStyle w:val="Listaszerbekezds"/>
+        <w:numPr>
+          <w:ilvl w:val="0"/>
+          <w:numId w:val="3"/>
+        </w:numPr>
+        <w:rPr>
+          <w:rFonts w:ascii="Times New Roman" w:hAnsi="Times New Roman" w:cs="Times New Roman"/>
+          <w:sz w:val="24"/>
+          <w:szCs w:val="24"/>
+        </w:rPr>
+      </w:pPr>
+      <w:r>
+        <w:rPr>
+          <w:rFonts w:ascii="Times New Roman" w:hAnsi="Times New Roman" w:cs="Times New Roman"/>
+          <w:sz w:val="24"/>
+          <w:szCs w:val="24"/>
+        </w:rPr>
+        <w:t xml:space="preserve">Schleswig-Holstein – </w:t>
+      </w:r>
+      <w:proofErr w:type="spellStart"/>
+      <w:r>
+        <w:rPr>
+          <w:rFonts w:ascii="Times New Roman" w:hAnsi="Times New Roman" w:cs="Times New Roman"/>
+          <w:sz w:val="24"/>
+          <w:szCs w:val="24"/>
+        </w:rPr>
+        <w:t>Kiel</w:t>
+      </w:r>
+      <w:proofErr w:type="spellEnd"/>
+    </w:p>
+    <w:p>
+      <w:pPr>
+        <w:rPr>
+          <w:rFonts w:ascii="Times New Roman" w:hAnsi="Times New Roman" w:cs="Times New Roman"/>
+          <w:sz w:val="24"/>
+          <w:szCs w:val="24"/>
+        </w:rPr>
+      </w:pPr>
+    </w:p>
+    <w:p>
+      <w:pPr>
+        <w:rPr>
+          <w:rFonts w:ascii="Times New Roman" w:hAnsi="Times New Roman" w:cs="Times New Roman"/>
+          <w:b/>
+          <w:bCs/>
+          <w:sz w:val="24"/>
+          <w:szCs w:val="24"/>
+        </w:rPr>
+      </w:pPr>
+      <w:r>
+        <w:rPr>
+          <w:rFonts w:ascii="Times New Roman" w:hAnsi="Times New Roman" w:cs="Times New Roman"/>
+          <w:b/>
+          <w:bCs/>
+          <w:sz w:val="24"/>
+          <w:szCs w:val="24"/>
+        </w:rPr>
+        <w:t>Svájc</w:t>
+      </w:r>
+    </w:p>
+    <w:p>
+      <w:pPr>
+        <w:pStyle w:val="Listaszerbekezds"/>
+        <w:numPr>
+          <w:ilvl w:val="0"/>
+          <w:numId w:val="5"/>
+        </w:numPr>
+        <w:rPr>
+          <w:rFonts w:ascii="Times New Roman" w:hAnsi="Times New Roman" w:cs="Times New Roman"/>
+          <w:sz w:val="24"/>
+          <w:szCs w:val="24"/>
+        </w:rPr>
+      </w:pPr>
+      <w:r>
+        <w:rPr>
+          <w:rFonts w:ascii="Times New Roman" w:hAnsi="Times New Roman" w:cs="Times New Roman"/>
+          <w:sz w:val="24"/>
+          <w:szCs w:val="24"/>
+        </w:rPr>
+        <w:t>Zürich – Zürich</w:t>
+      </w:r>
+      <w:r>
+        <w:rPr>
+          <w:rFonts w:ascii="Times New Roman" w:hAnsi="Times New Roman" w:cs="Times New Roman"/>
+          <w:sz w:val="24"/>
+          <w:szCs w:val="24"/>
+        </w:rPr>
+        <w:t xml:space="preserve"> center: (651, 140) </w:t>
+      </w:r>
+    </w:p>
+    <w:p>
+      <w:pPr>
+        <w:pStyle w:val="Listaszerbekezds"/>
+        <w:numPr>
+          <w:ilvl w:val="0"/>
+          <w:numId w:val="5"/>
+        </w:numPr>
+        <w:rPr>
+          <w:rFonts w:ascii="Times New Roman" w:hAnsi="Times New Roman" w:cs="Times New Roman"/>
+          <w:sz w:val="24"/>
+          <w:szCs w:val="24"/>
+        </w:rPr>
+      </w:pPr>
+      <w:r>
+        <w:rPr>
+          <w:rFonts w:ascii="Times New Roman" w:hAnsi="Times New Roman" w:cs="Times New Roman"/>
+          <w:sz w:val="24"/>
+          <w:szCs w:val="24"/>
+        </w:rPr>
+        <w:t>Bern – Bern</w:t>
+      </w:r>
+      <w:r>
+        <w:rPr>
+          <w:rFonts w:ascii="Times New Roman" w:hAnsi="Times New Roman" w:cs="Times New Roman"/>
+          <w:sz w:val="24"/>
+          <w:szCs w:val="24"/>
+        </w:rPr>
+        <w:t xml:space="preserve"> center: (377, 272) </w:t>
       </w:r>
       <w:bookmarkStart w:id="0" w:name="_GoBack"/>
       <w:bookmarkEnd w:id="0"/>
@@ -77,610 +1029,6 @@
         <w:pStyle w:val="Listaszerbekezds"/>
         <w:numPr>
           <w:ilvl w:val="0"/>
-          <w:numId w:val="1"/>
-        </w:numPr>
-        <w:rPr>
-          <w:rFonts w:ascii="Times New Roman" w:hAnsi="Times New Roman" w:cs="Times New Roman"/>
-          <w:sz w:val="24"/>
-          <w:szCs w:val="24"/>
-        </w:rPr>
-      </w:pPr>
-      <w:r>
-        <w:rPr>
-          <w:rFonts w:ascii="Times New Roman" w:hAnsi="Times New Roman" w:cs="Times New Roman"/>
-          <w:sz w:val="24"/>
-          <w:szCs w:val="24"/>
-        </w:rPr>
-        <w:t>Tirol – Innsbruck</w:t>
-      </w:r>
-    </w:p>
-    <w:p>
-      <w:pPr>
-        <w:pStyle w:val="Listaszerbekezds"/>
-        <w:numPr>
-          <w:ilvl w:val="0"/>
-          <w:numId w:val="1"/>
-        </w:numPr>
-        <w:rPr>
-          <w:rFonts w:ascii="Times New Roman" w:hAnsi="Times New Roman" w:cs="Times New Roman"/>
-          <w:sz w:val="24"/>
-          <w:szCs w:val="24"/>
-        </w:rPr>
-      </w:pPr>
-      <w:r>
-        <w:rPr>
-          <w:rFonts w:ascii="Times New Roman" w:hAnsi="Times New Roman" w:cs="Times New Roman"/>
-          <w:sz w:val="24"/>
-          <w:szCs w:val="24"/>
-        </w:rPr>
-        <w:t>Salzburg – Salzburg</w:t>
-      </w:r>
-    </w:p>
-    <w:p>
-      <w:pPr>
-        <w:pStyle w:val="Listaszerbekezds"/>
-        <w:numPr>
-          <w:ilvl w:val="0"/>
-          <w:numId w:val="1"/>
-        </w:numPr>
-        <w:rPr>
-          <w:rFonts w:ascii="Times New Roman" w:hAnsi="Times New Roman" w:cs="Times New Roman"/>
-          <w:sz w:val="24"/>
-          <w:szCs w:val="24"/>
-        </w:rPr>
-      </w:pPr>
-      <w:r>
-        <w:rPr>
-          <w:rFonts w:ascii="Times New Roman" w:hAnsi="Times New Roman" w:cs="Times New Roman"/>
-          <w:sz w:val="24"/>
-          <w:szCs w:val="24"/>
-        </w:rPr>
-        <w:t>Kärnten – Klagenfurt</w:t>
-      </w:r>
-    </w:p>
-    <w:p>
-      <w:pPr>
-        <w:pStyle w:val="Listaszerbekezds"/>
-        <w:numPr>
-          <w:ilvl w:val="0"/>
-          <w:numId w:val="1"/>
-        </w:numPr>
-        <w:rPr>
-          <w:rFonts w:ascii="Times New Roman" w:hAnsi="Times New Roman" w:cs="Times New Roman"/>
-          <w:sz w:val="24"/>
-          <w:szCs w:val="24"/>
-        </w:rPr>
-      </w:pPr>
-      <w:r>
-        <w:rPr>
-          <w:rFonts w:ascii="Times New Roman" w:hAnsi="Times New Roman" w:cs="Times New Roman"/>
-          <w:sz w:val="24"/>
-          <w:szCs w:val="24"/>
-        </w:rPr>
-        <w:t>Ober-Österreich – Linz</w:t>
-      </w:r>
-    </w:p>
-    <w:p>
-      <w:pPr>
-        <w:pStyle w:val="Listaszerbekezds"/>
-        <w:numPr>
-          <w:ilvl w:val="0"/>
-          <w:numId w:val="1"/>
-        </w:numPr>
-        <w:rPr>
-          <w:rFonts w:ascii="Times New Roman" w:hAnsi="Times New Roman" w:cs="Times New Roman"/>
-          <w:sz w:val="24"/>
-          <w:szCs w:val="24"/>
-        </w:rPr>
-      </w:pPr>
-      <w:r>
-        <w:rPr>
-          <w:rFonts w:ascii="Times New Roman" w:hAnsi="Times New Roman" w:cs="Times New Roman"/>
-          <w:sz w:val="24"/>
-          <w:szCs w:val="24"/>
-        </w:rPr>
-        <w:t>Steiermark – Graz</w:t>
-      </w:r>
-    </w:p>
-    <w:p>
-      <w:pPr>
-        <w:pStyle w:val="Listaszerbekezds"/>
-        <w:numPr>
-          <w:ilvl w:val="0"/>
-          <w:numId w:val="1"/>
-        </w:numPr>
-        <w:rPr>
-          <w:rFonts w:ascii="Times New Roman" w:hAnsi="Times New Roman" w:cs="Times New Roman"/>
-          <w:sz w:val="24"/>
-          <w:szCs w:val="24"/>
-        </w:rPr>
-      </w:pPr>
-      <w:r>
-        <w:rPr>
-          <w:rFonts w:ascii="Times New Roman" w:hAnsi="Times New Roman" w:cs="Times New Roman"/>
-          <w:sz w:val="24"/>
-          <w:szCs w:val="24"/>
-        </w:rPr>
-        <w:t>Nieder-Österreich – Sankt Pölten</w:t>
-      </w:r>
-    </w:p>
-    <w:p>
-      <w:pPr>
-        <w:pStyle w:val="Listaszerbekezds"/>
-        <w:numPr>
-          <w:ilvl w:val="0"/>
-          <w:numId w:val="1"/>
-        </w:numPr>
-        <w:rPr>
-          <w:rFonts w:ascii="Times New Roman" w:hAnsi="Times New Roman" w:cs="Times New Roman"/>
-          <w:sz w:val="24"/>
-          <w:szCs w:val="24"/>
-        </w:rPr>
-      </w:pPr>
-      <w:r>
-        <w:rPr>
-          <w:rFonts w:ascii="Times New Roman" w:hAnsi="Times New Roman" w:cs="Times New Roman"/>
-          <w:sz w:val="24"/>
-          <w:szCs w:val="24"/>
-        </w:rPr>
-        <w:t>Burgenland – Eisenstadt</w:t>
-      </w:r>
-    </w:p>
-    <w:p>
-      <w:pPr>
-        <w:pStyle w:val="Listaszerbekezds"/>
-        <w:numPr>
-          <w:ilvl w:val="0"/>
-          <w:numId w:val="1"/>
-        </w:numPr>
-        <w:rPr>
-          <w:rFonts w:ascii="Times New Roman" w:hAnsi="Times New Roman" w:cs="Times New Roman"/>
-          <w:sz w:val="24"/>
-          <w:szCs w:val="24"/>
-        </w:rPr>
-      </w:pPr>
-      <w:r>
-        <w:rPr>
-          <w:rFonts w:ascii="Times New Roman" w:hAnsi="Times New Roman" w:cs="Times New Roman"/>
-          <w:sz w:val="24"/>
-          <w:szCs w:val="24"/>
-        </w:rPr>
-        <w:t>Wien – Wien</w:t>
-      </w:r>
-    </w:p>
-    <w:p>
-      <w:pPr>
-        <w:rPr>
-          <w:rFonts w:ascii="Times New Roman" w:hAnsi="Times New Roman" w:cs="Times New Roman"/>
-          <w:sz w:val="24"/>
-          <w:szCs w:val="24"/>
-        </w:rPr>
-      </w:pPr>
-    </w:p>
-    <w:p>
-      <w:pPr>
-        <w:rPr>
-          <w:rFonts w:ascii="Times New Roman" w:hAnsi="Times New Roman" w:cs="Times New Roman"/>
-          <w:b/>
-          <w:bCs/>
-          <w:sz w:val="24"/>
-          <w:szCs w:val="24"/>
-        </w:rPr>
-      </w:pPr>
-      <w:r>
-        <w:rPr>
-          <w:rFonts w:ascii="Times New Roman" w:hAnsi="Times New Roman" w:cs="Times New Roman"/>
-          <w:b/>
-          <w:bCs/>
-          <w:sz w:val="24"/>
-          <w:szCs w:val="24"/>
-        </w:rPr>
-        <w:t>Németország</w:t>
-      </w:r>
-    </w:p>
-    <w:p>
-      <w:pPr>
-        <w:pStyle w:val="Listaszerbekezds"/>
-        <w:numPr>
-          <w:ilvl w:val="0"/>
-          <w:numId w:val="3"/>
-        </w:numPr>
-        <w:rPr>
-          <w:rFonts w:ascii="Times New Roman" w:hAnsi="Times New Roman" w:cs="Times New Roman"/>
-          <w:sz w:val="24"/>
-          <w:szCs w:val="24"/>
-        </w:rPr>
-      </w:pPr>
-      <w:r>
-        <w:rPr>
-          <w:rFonts w:ascii="Times New Roman" w:hAnsi="Times New Roman" w:cs="Times New Roman"/>
-          <w:sz w:val="24"/>
-          <w:szCs w:val="24"/>
-        </w:rPr>
-        <w:t xml:space="preserve">Bayern </w:t>
-      </w:r>
-      <w:r>
-        <w:rPr>
-          <w:rFonts w:ascii="Times New Roman" w:hAnsi="Times New Roman" w:cs="Times New Roman"/>
-          <w:sz w:val="24"/>
-          <w:szCs w:val="24"/>
-        </w:rPr>
-        <w:t>–</w:t>
-      </w:r>
-      <w:r>
-        <w:rPr>
-          <w:rFonts w:ascii="Times New Roman" w:hAnsi="Times New Roman" w:cs="Times New Roman"/>
-          <w:sz w:val="24"/>
-          <w:szCs w:val="24"/>
-        </w:rPr>
-        <w:t xml:space="preserve"> München</w:t>
-      </w:r>
-    </w:p>
-    <w:p>
-      <w:pPr>
-        <w:pStyle w:val="Listaszerbekezds"/>
-        <w:numPr>
-          <w:ilvl w:val="0"/>
-          <w:numId w:val="3"/>
-        </w:numPr>
-        <w:rPr>
-          <w:rFonts w:ascii="Times New Roman" w:hAnsi="Times New Roman" w:cs="Times New Roman"/>
-          <w:sz w:val="24"/>
-          <w:szCs w:val="24"/>
-        </w:rPr>
-      </w:pPr>
-      <w:r>
-        <w:rPr>
-          <w:rFonts w:ascii="Times New Roman" w:hAnsi="Times New Roman" w:cs="Times New Roman"/>
-          <w:sz w:val="24"/>
-          <w:szCs w:val="24"/>
-        </w:rPr>
-        <w:t>Baden-Württemberg – Stuttgart</w:t>
-      </w:r>
-    </w:p>
-    <w:p>
-      <w:pPr>
-        <w:pStyle w:val="Listaszerbekezds"/>
-        <w:numPr>
-          <w:ilvl w:val="0"/>
-          <w:numId w:val="3"/>
-        </w:numPr>
-        <w:rPr>
-          <w:rFonts w:ascii="Times New Roman" w:hAnsi="Times New Roman" w:cs="Times New Roman"/>
-          <w:sz w:val="24"/>
-          <w:szCs w:val="24"/>
-        </w:rPr>
-      </w:pPr>
-      <w:r>
-        <w:rPr>
-          <w:rFonts w:ascii="Times New Roman" w:hAnsi="Times New Roman" w:cs="Times New Roman"/>
-          <w:sz w:val="24"/>
-          <w:szCs w:val="24"/>
-        </w:rPr>
-        <w:t>Saarland – Saarbrücken</w:t>
-      </w:r>
-    </w:p>
-    <w:p>
-      <w:pPr>
-        <w:pStyle w:val="Listaszerbekezds"/>
-        <w:numPr>
-          <w:ilvl w:val="0"/>
-          <w:numId w:val="3"/>
-        </w:numPr>
-        <w:rPr>
-          <w:rFonts w:ascii="Times New Roman" w:hAnsi="Times New Roman" w:cs="Times New Roman"/>
-          <w:sz w:val="24"/>
-          <w:szCs w:val="24"/>
-        </w:rPr>
-      </w:pPr>
-      <w:r>
-        <w:rPr>
-          <w:rFonts w:ascii="Times New Roman" w:hAnsi="Times New Roman" w:cs="Times New Roman"/>
-          <w:sz w:val="24"/>
-          <w:szCs w:val="24"/>
-        </w:rPr>
-        <w:t>Rheinland-Pfalz – Mainz</w:t>
-      </w:r>
-    </w:p>
-    <w:p>
-      <w:pPr>
-        <w:pStyle w:val="Listaszerbekezds"/>
-        <w:numPr>
-          <w:ilvl w:val="0"/>
-          <w:numId w:val="3"/>
-        </w:numPr>
-        <w:rPr>
-          <w:rFonts w:ascii="Times New Roman" w:hAnsi="Times New Roman" w:cs="Times New Roman"/>
-          <w:sz w:val="24"/>
-          <w:szCs w:val="24"/>
-        </w:rPr>
-      </w:pPr>
-      <w:r>
-        <w:rPr>
-          <w:rFonts w:ascii="Times New Roman" w:hAnsi="Times New Roman" w:cs="Times New Roman"/>
-          <w:sz w:val="24"/>
-          <w:szCs w:val="24"/>
-        </w:rPr>
-        <w:t>Hessen – Wiesbaden</w:t>
-      </w:r>
-    </w:p>
-    <w:p>
-      <w:pPr>
-        <w:pStyle w:val="Listaszerbekezds"/>
-        <w:numPr>
-          <w:ilvl w:val="0"/>
-          <w:numId w:val="3"/>
-        </w:numPr>
-        <w:rPr>
-          <w:rFonts w:ascii="Times New Roman" w:hAnsi="Times New Roman" w:cs="Times New Roman"/>
-          <w:sz w:val="24"/>
-          <w:szCs w:val="24"/>
-        </w:rPr>
-      </w:pPr>
-      <w:r>
-        <w:rPr>
-          <w:rFonts w:ascii="Times New Roman" w:hAnsi="Times New Roman" w:cs="Times New Roman"/>
-          <w:sz w:val="24"/>
-          <w:szCs w:val="24"/>
-        </w:rPr>
-        <w:t>Nordrhein-Westfalen – Düsseldorf</w:t>
-      </w:r>
-    </w:p>
-    <w:p>
-      <w:pPr>
-        <w:pStyle w:val="Listaszerbekezds"/>
-        <w:numPr>
-          <w:ilvl w:val="0"/>
-          <w:numId w:val="3"/>
-        </w:numPr>
-        <w:rPr>
-          <w:rFonts w:ascii="Times New Roman" w:hAnsi="Times New Roman" w:cs="Times New Roman"/>
-          <w:sz w:val="24"/>
-          <w:szCs w:val="24"/>
-        </w:rPr>
-      </w:pPr>
-      <w:r>
-        <w:rPr>
-          <w:rFonts w:ascii="Times New Roman" w:hAnsi="Times New Roman" w:cs="Times New Roman"/>
-          <w:sz w:val="24"/>
-          <w:szCs w:val="24"/>
-        </w:rPr>
-        <w:t>Thüringen – Erfurt</w:t>
-      </w:r>
-    </w:p>
-    <w:p>
-      <w:pPr>
-        <w:pStyle w:val="Listaszerbekezds"/>
-        <w:numPr>
-          <w:ilvl w:val="0"/>
-          <w:numId w:val="3"/>
-        </w:numPr>
-        <w:rPr>
-          <w:rFonts w:ascii="Times New Roman" w:hAnsi="Times New Roman" w:cs="Times New Roman"/>
-          <w:sz w:val="24"/>
-          <w:szCs w:val="24"/>
-        </w:rPr>
-      </w:pPr>
-      <w:r>
-        <w:rPr>
-          <w:rFonts w:ascii="Times New Roman" w:hAnsi="Times New Roman" w:cs="Times New Roman"/>
-          <w:sz w:val="24"/>
-          <w:szCs w:val="24"/>
-        </w:rPr>
-        <w:t>Sachsen – Dresden</w:t>
-      </w:r>
-    </w:p>
-    <w:p>
-      <w:pPr>
-        <w:pStyle w:val="Listaszerbekezds"/>
-        <w:numPr>
-          <w:ilvl w:val="0"/>
-          <w:numId w:val="3"/>
-        </w:numPr>
-        <w:rPr>
-          <w:rFonts w:ascii="Times New Roman" w:hAnsi="Times New Roman" w:cs="Times New Roman"/>
-          <w:sz w:val="24"/>
-          <w:szCs w:val="24"/>
-        </w:rPr>
-      </w:pPr>
-      <w:r>
-        <w:rPr>
-          <w:rFonts w:ascii="Times New Roman" w:hAnsi="Times New Roman" w:cs="Times New Roman"/>
-          <w:sz w:val="24"/>
-          <w:szCs w:val="24"/>
-        </w:rPr>
-        <w:t>Sachsen-Anhalt – Magdeburg</w:t>
-      </w:r>
-    </w:p>
-    <w:p>
-      <w:pPr>
-        <w:pStyle w:val="Listaszerbekezds"/>
-        <w:numPr>
-          <w:ilvl w:val="0"/>
-          <w:numId w:val="3"/>
-        </w:numPr>
-        <w:rPr>
-          <w:rFonts w:ascii="Times New Roman" w:hAnsi="Times New Roman" w:cs="Times New Roman"/>
-          <w:sz w:val="24"/>
-          <w:szCs w:val="24"/>
-        </w:rPr>
-      </w:pPr>
-      <w:r>
-        <w:rPr>
-          <w:rFonts w:ascii="Times New Roman" w:hAnsi="Times New Roman" w:cs="Times New Roman"/>
-          <w:sz w:val="24"/>
-          <w:szCs w:val="24"/>
-        </w:rPr>
-        <w:t>Brandenburg – Potsdam</w:t>
-      </w:r>
-    </w:p>
-    <w:p>
-      <w:pPr>
-        <w:pStyle w:val="Listaszerbekezds"/>
-        <w:numPr>
-          <w:ilvl w:val="0"/>
-          <w:numId w:val="3"/>
-        </w:numPr>
-        <w:rPr>
-          <w:rFonts w:ascii="Times New Roman" w:hAnsi="Times New Roman" w:cs="Times New Roman"/>
-          <w:sz w:val="24"/>
-          <w:szCs w:val="24"/>
-        </w:rPr>
-      </w:pPr>
-      <w:r>
-        <w:rPr>
-          <w:rFonts w:ascii="Times New Roman" w:hAnsi="Times New Roman" w:cs="Times New Roman"/>
-          <w:sz w:val="24"/>
-          <w:szCs w:val="24"/>
-        </w:rPr>
-        <w:t>Berlin – Berlin</w:t>
-      </w:r>
-    </w:p>
-    <w:p>
-      <w:pPr>
-        <w:pStyle w:val="Listaszerbekezds"/>
-        <w:numPr>
-          <w:ilvl w:val="0"/>
-          <w:numId w:val="3"/>
-        </w:numPr>
-        <w:rPr>
-          <w:rFonts w:ascii="Times New Roman" w:hAnsi="Times New Roman" w:cs="Times New Roman"/>
-          <w:sz w:val="24"/>
-          <w:szCs w:val="24"/>
-        </w:rPr>
-      </w:pPr>
-      <w:r>
-        <w:rPr>
-          <w:rFonts w:ascii="Times New Roman" w:hAnsi="Times New Roman" w:cs="Times New Roman"/>
-          <w:sz w:val="24"/>
-          <w:szCs w:val="24"/>
-        </w:rPr>
-        <w:t>Niedersachsen – Hannover</w:t>
-      </w:r>
-    </w:p>
-    <w:p>
-      <w:pPr>
-        <w:pStyle w:val="Listaszerbekezds"/>
-        <w:numPr>
-          <w:ilvl w:val="0"/>
-          <w:numId w:val="3"/>
-        </w:numPr>
-        <w:rPr>
-          <w:rFonts w:ascii="Times New Roman" w:hAnsi="Times New Roman" w:cs="Times New Roman"/>
-          <w:sz w:val="24"/>
-          <w:szCs w:val="24"/>
-        </w:rPr>
-      </w:pPr>
-      <w:r>
-        <w:rPr>
-          <w:rFonts w:ascii="Times New Roman" w:hAnsi="Times New Roman" w:cs="Times New Roman"/>
-          <w:sz w:val="24"/>
-          <w:szCs w:val="24"/>
-        </w:rPr>
-        <w:t>Bremen – Bremen</w:t>
-      </w:r>
-    </w:p>
-    <w:p>
-      <w:pPr>
-        <w:pStyle w:val="Listaszerbekezds"/>
-        <w:numPr>
-          <w:ilvl w:val="0"/>
-          <w:numId w:val="3"/>
-        </w:numPr>
-        <w:rPr>
-          <w:rFonts w:ascii="Times New Roman" w:hAnsi="Times New Roman" w:cs="Times New Roman"/>
-          <w:sz w:val="24"/>
-          <w:szCs w:val="24"/>
-        </w:rPr>
-      </w:pPr>
-      <w:r>
-        <w:rPr>
-          <w:rFonts w:ascii="Times New Roman" w:hAnsi="Times New Roman" w:cs="Times New Roman"/>
-          <w:sz w:val="24"/>
-          <w:szCs w:val="24"/>
-        </w:rPr>
-        <w:t>Hamburg – Hamburg</w:t>
-      </w:r>
-    </w:p>
-    <w:p>
-      <w:pPr>
-        <w:pStyle w:val="Listaszerbekezds"/>
-        <w:numPr>
-          <w:ilvl w:val="0"/>
-          <w:numId w:val="3"/>
-        </w:numPr>
-        <w:rPr>
-          <w:rFonts w:ascii="Times New Roman" w:hAnsi="Times New Roman" w:cs="Times New Roman"/>
-          <w:sz w:val="24"/>
-          <w:szCs w:val="24"/>
-        </w:rPr>
-      </w:pPr>
-      <w:r>
-        <w:rPr>
-          <w:rFonts w:ascii="Times New Roman" w:hAnsi="Times New Roman" w:cs="Times New Roman"/>
-          <w:sz w:val="24"/>
-          <w:szCs w:val="24"/>
-        </w:rPr>
-        <w:t>Mecklenburg-Vorpommern – Schwerin</w:t>
-      </w:r>
-    </w:p>
-    <w:p>
-      <w:pPr>
-        <w:pStyle w:val="Listaszerbekezds"/>
-        <w:numPr>
-          <w:ilvl w:val="0"/>
-          <w:numId w:val="3"/>
-        </w:numPr>
-        <w:rPr>
-          <w:rFonts w:ascii="Times New Roman" w:hAnsi="Times New Roman" w:cs="Times New Roman"/>
-          <w:sz w:val="24"/>
-          <w:szCs w:val="24"/>
-        </w:rPr>
-      </w:pPr>
-      <w:r>
-        <w:rPr>
-          <w:rFonts w:ascii="Times New Roman" w:hAnsi="Times New Roman" w:cs="Times New Roman"/>
-          <w:sz w:val="24"/>
-          <w:szCs w:val="24"/>
-        </w:rPr>
-        <w:t>Schleswig-Holstein – Kiel</w:t>
-      </w:r>
-    </w:p>
-    <w:p>
-      <w:pPr>
-        <w:rPr>
-          <w:rFonts w:ascii="Times New Roman" w:hAnsi="Times New Roman" w:cs="Times New Roman"/>
-          <w:sz w:val="24"/>
-          <w:szCs w:val="24"/>
-        </w:rPr>
-      </w:pPr>
-    </w:p>
-    <w:p>
-      <w:pPr>
-        <w:rPr>
-          <w:rFonts w:ascii="Times New Roman" w:hAnsi="Times New Roman" w:cs="Times New Roman"/>
-          <w:b/>
-          <w:bCs/>
-          <w:sz w:val="24"/>
-          <w:szCs w:val="24"/>
-        </w:rPr>
-      </w:pPr>
-      <w:r>
-        <w:rPr>
-          <w:rFonts w:ascii="Times New Roman" w:hAnsi="Times New Roman" w:cs="Times New Roman"/>
-          <w:b/>
-          <w:bCs/>
-          <w:sz w:val="24"/>
-          <w:szCs w:val="24"/>
-        </w:rPr>
-        <w:t>Svájc</w:t>
-      </w:r>
-    </w:p>
-    <w:p>
-      <w:pPr>
-        <w:pStyle w:val="Listaszerbekezds"/>
-        <w:numPr>
-          <w:ilvl w:val="0"/>
           <w:numId w:val="5"/>
         </w:numPr>
         <w:rPr>
@@ -695,8 +1043,18 @@
           <w:sz w:val="24"/>
           <w:szCs w:val="24"/>
         </w:rPr>
-        <w:t>Zürich – Zürich</w:t>
-      </w:r>
+        <w:t xml:space="preserve">Luzern – </w:t>
+      </w:r>
+      <w:proofErr w:type="spellStart"/>
+      <w:r>
+        <w:rPr>
+          <w:rFonts w:ascii="Times New Roman" w:hAnsi="Times New Roman" w:cs="Times New Roman"/>
+          <w:sz w:val="24"/>
+          <w:szCs w:val="24"/>
+        </w:rPr>
+        <w:t>Lucerne</w:t>
+      </w:r>
+      <w:proofErr w:type="spellEnd"/>
     </w:p>
     <w:p>
       <w:pPr>
@@ -711,14 +1069,34 @@
           <w:szCs w:val="24"/>
         </w:rPr>
       </w:pPr>
-      <w:r>
-        <w:rPr>
-          <w:rFonts w:ascii="Times New Roman" w:hAnsi="Times New Roman" w:cs="Times New Roman"/>
-          <w:sz w:val="24"/>
-          <w:szCs w:val="24"/>
-        </w:rPr>
-        <w:t>Bern – Bern</w:t>
-      </w:r>
+      <w:proofErr w:type="spellStart"/>
+      <w:r>
+        <w:rPr>
+          <w:rFonts w:ascii="Times New Roman" w:hAnsi="Times New Roman" w:cs="Times New Roman"/>
+          <w:sz w:val="24"/>
+          <w:szCs w:val="24"/>
+        </w:rPr>
+        <w:t>Altdorf</w:t>
+      </w:r>
+      <w:proofErr w:type="spellEnd"/>
+      <w:r>
+        <w:rPr>
+          <w:rFonts w:ascii="Times New Roman" w:hAnsi="Times New Roman" w:cs="Times New Roman"/>
+          <w:sz w:val="24"/>
+          <w:szCs w:val="24"/>
+        </w:rPr>
+        <w:t xml:space="preserve"> – </w:t>
+      </w:r>
+      <w:proofErr w:type="spellStart"/>
+      <w:r>
+        <w:rPr>
+          <w:rFonts w:ascii="Times New Roman" w:hAnsi="Times New Roman" w:cs="Times New Roman"/>
+          <w:sz w:val="24"/>
+          <w:szCs w:val="24"/>
+        </w:rPr>
+        <w:t>Uri</w:t>
+      </w:r>
+      <w:proofErr w:type="spellEnd"/>
     </w:p>
     <w:p>
       <w:pPr>
@@ -733,14 +1111,34 @@
           <w:szCs w:val="24"/>
         </w:rPr>
       </w:pPr>
-      <w:r>
-        <w:rPr>
-          <w:rFonts w:ascii="Times New Roman" w:hAnsi="Times New Roman" w:cs="Times New Roman"/>
-          <w:sz w:val="24"/>
-          <w:szCs w:val="24"/>
-        </w:rPr>
-        <w:t>Luzern – Lucerne</w:t>
-      </w:r>
+      <w:proofErr w:type="spellStart"/>
+      <w:r>
+        <w:rPr>
+          <w:rFonts w:ascii="Times New Roman" w:hAnsi="Times New Roman" w:cs="Times New Roman"/>
+          <w:sz w:val="24"/>
+          <w:szCs w:val="24"/>
+        </w:rPr>
+        <w:t>Schwyz</w:t>
+      </w:r>
+      <w:proofErr w:type="spellEnd"/>
+      <w:r>
+        <w:rPr>
+          <w:rFonts w:ascii="Times New Roman" w:hAnsi="Times New Roman" w:cs="Times New Roman"/>
+          <w:sz w:val="24"/>
+          <w:szCs w:val="24"/>
+        </w:rPr>
+        <w:t xml:space="preserve"> – </w:t>
+      </w:r>
+      <w:proofErr w:type="spellStart"/>
+      <w:r>
+        <w:rPr>
+          <w:rFonts w:ascii="Times New Roman" w:hAnsi="Times New Roman" w:cs="Times New Roman"/>
+          <w:sz w:val="24"/>
+          <w:szCs w:val="24"/>
+        </w:rPr>
+        <w:t>Schwyz</w:t>
+      </w:r>
+      <w:proofErr w:type="spellEnd"/>
     </w:p>
     <w:p>
       <w:pPr>
@@ -755,14 +1153,34 @@
           <w:szCs w:val="24"/>
         </w:rPr>
       </w:pPr>
-      <w:r>
-        <w:rPr>
-          <w:rFonts w:ascii="Times New Roman" w:hAnsi="Times New Roman" w:cs="Times New Roman"/>
-          <w:sz w:val="24"/>
-          <w:szCs w:val="24"/>
-        </w:rPr>
-        <w:t>Altdorf – Uri</w:t>
-      </w:r>
+      <w:proofErr w:type="spellStart"/>
+      <w:r>
+        <w:rPr>
+          <w:rFonts w:ascii="Times New Roman" w:hAnsi="Times New Roman" w:cs="Times New Roman"/>
+          <w:sz w:val="24"/>
+          <w:szCs w:val="24"/>
+        </w:rPr>
+        <w:t>Obwalden</w:t>
+      </w:r>
+      <w:proofErr w:type="spellEnd"/>
+      <w:r>
+        <w:rPr>
+          <w:rFonts w:ascii="Times New Roman" w:hAnsi="Times New Roman" w:cs="Times New Roman"/>
+          <w:sz w:val="24"/>
+          <w:szCs w:val="24"/>
+        </w:rPr>
+        <w:t xml:space="preserve"> – </w:t>
+      </w:r>
+      <w:proofErr w:type="spellStart"/>
+      <w:r>
+        <w:rPr>
+          <w:rFonts w:ascii="Times New Roman" w:hAnsi="Times New Roman" w:cs="Times New Roman"/>
+          <w:sz w:val="24"/>
+          <w:szCs w:val="24"/>
+        </w:rPr>
+        <w:t>Sarnen</w:t>
+      </w:r>
+      <w:proofErr w:type="spellEnd"/>
     </w:p>
     <w:p>
       <w:pPr>
@@ -777,14 +1195,34 @@
           <w:szCs w:val="24"/>
         </w:rPr>
       </w:pPr>
-      <w:r>
-        <w:rPr>
-          <w:rFonts w:ascii="Times New Roman" w:hAnsi="Times New Roman" w:cs="Times New Roman"/>
-          <w:sz w:val="24"/>
-          <w:szCs w:val="24"/>
-        </w:rPr>
-        <w:t>Schwyz – Schwyz</w:t>
-      </w:r>
+      <w:proofErr w:type="spellStart"/>
+      <w:r>
+        <w:rPr>
+          <w:rFonts w:ascii="Times New Roman" w:hAnsi="Times New Roman" w:cs="Times New Roman"/>
+          <w:sz w:val="24"/>
+          <w:szCs w:val="24"/>
+        </w:rPr>
+        <w:t>Nidwalden</w:t>
+      </w:r>
+      <w:proofErr w:type="spellEnd"/>
+      <w:r>
+        <w:rPr>
+          <w:rFonts w:ascii="Times New Roman" w:hAnsi="Times New Roman" w:cs="Times New Roman"/>
+          <w:sz w:val="24"/>
+          <w:szCs w:val="24"/>
+        </w:rPr>
+        <w:t xml:space="preserve"> – </w:t>
+      </w:r>
+      <w:proofErr w:type="spellStart"/>
+      <w:r>
+        <w:rPr>
+          <w:rFonts w:ascii="Times New Roman" w:hAnsi="Times New Roman" w:cs="Times New Roman"/>
+          <w:sz w:val="24"/>
+          <w:szCs w:val="24"/>
+        </w:rPr>
+        <w:t>Stans</w:t>
+      </w:r>
+      <w:proofErr w:type="spellEnd"/>
     </w:p>
     <w:p>
       <w:pPr>
@@ -799,14 +1237,34 @@
           <w:szCs w:val="24"/>
         </w:rPr>
       </w:pPr>
-      <w:r>
-        <w:rPr>
-          <w:rFonts w:ascii="Times New Roman" w:hAnsi="Times New Roman" w:cs="Times New Roman"/>
-          <w:sz w:val="24"/>
-          <w:szCs w:val="24"/>
-        </w:rPr>
-        <w:t>Obwalden – Sarnen</w:t>
-      </w:r>
+      <w:proofErr w:type="spellStart"/>
+      <w:r>
+        <w:rPr>
+          <w:rFonts w:ascii="Times New Roman" w:hAnsi="Times New Roman" w:cs="Times New Roman"/>
+          <w:sz w:val="24"/>
+          <w:szCs w:val="24"/>
+        </w:rPr>
+        <w:t>Glarus</w:t>
+      </w:r>
+      <w:proofErr w:type="spellEnd"/>
+      <w:r>
+        <w:rPr>
+          <w:rFonts w:ascii="Times New Roman" w:hAnsi="Times New Roman" w:cs="Times New Roman"/>
+          <w:sz w:val="24"/>
+          <w:szCs w:val="24"/>
+        </w:rPr>
+        <w:t xml:space="preserve"> – </w:t>
+      </w:r>
+      <w:proofErr w:type="spellStart"/>
+      <w:r>
+        <w:rPr>
+          <w:rFonts w:ascii="Times New Roman" w:hAnsi="Times New Roman" w:cs="Times New Roman"/>
+          <w:sz w:val="24"/>
+          <w:szCs w:val="24"/>
+        </w:rPr>
+        <w:t>Glarus</w:t>
+      </w:r>
+      <w:proofErr w:type="spellEnd"/>
     </w:p>
     <w:p>
       <w:pPr>
@@ -827,7 +1285,7 @@
           <w:sz w:val="24"/>
           <w:szCs w:val="24"/>
         </w:rPr>
-        <w:t>Nidwalden – Stans</w:t>
+        <w:t>Zug – Zug</w:t>
       </w:r>
     </w:p>
     <w:p>
@@ -843,14 +1301,34 @@
           <w:szCs w:val="24"/>
         </w:rPr>
       </w:pPr>
-      <w:r>
-        <w:rPr>
-          <w:rFonts w:ascii="Times New Roman" w:hAnsi="Times New Roman" w:cs="Times New Roman"/>
-          <w:sz w:val="24"/>
-          <w:szCs w:val="24"/>
-        </w:rPr>
-        <w:t>Glarus – Glarus</w:t>
-      </w:r>
+      <w:proofErr w:type="spellStart"/>
+      <w:r>
+        <w:rPr>
+          <w:rFonts w:ascii="Times New Roman" w:hAnsi="Times New Roman" w:cs="Times New Roman"/>
+          <w:sz w:val="24"/>
+          <w:szCs w:val="24"/>
+        </w:rPr>
+        <w:t>Freiburg</w:t>
+      </w:r>
+      <w:proofErr w:type="spellEnd"/>
+      <w:r>
+        <w:rPr>
+          <w:rFonts w:ascii="Times New Roman" w:hAnsi="Times New Roman" w:cs="Times New Roman"/>
+          <w:sz w:val="24"/>
+          <w:szCs w:val="24"/>
+        </w:rPr>
+        <w:t xml:space="preserve"> – </w:t>
+      </w:r>
+      <w:proofErr w:type="spellStart"/>
+      <w:r>
+        <w:rPr>
+          <w:rFonts w:ascii="Times New Roman" w:hAnsi="Times New Roman" w:cs="Times New Roman"/>
+          <w:sz w:val="24"/>
+          <w:szCs w:val="24"/>
+        </w:rPr>
+        <w:t>Freiburg</w:t>
+      </w:r>
+      <w:proofErr w:type="spellEnd"/>
     </w:p>
     <w:p>
       <w:pPr>
@@ -865,14 +1343,34 @@
           <w:szCs w:val="24"/>
         </w:rPr>
       </w:pPr>
-      <w:r>
-        <w:rPr>
-          <w:rFonts w:ascii="Times New Roman" w:hAnsi="Times New Roman" w:cs="Times New Roman"/>
-          <w:sz w:val="24"/>
-          <w:szCs w:val="24"/>
-        </w:rPr>
-        <w:t>Zug – Zug</w:t>
-      </w:r>
+      <w:proofErr w:type="spellStart"/>
+      <w:r>
+        <w:rPr>
+          <w:rFonts w:ascii="Times New Roman" w:hAnsi="Times New Roman" w:cs="Times New Roman"/>
+          <w:sz w:val="24"/>
+          <w:szCs w:val="24"/>
+        </w:rPr>
+        <w:t>Solothurn</w:t>
+      </w:r>
+      <w:proofErr w:type="spellEnd"/>
+      <w:r>
+        <w:rPr>
+          <w:rFonts w:ascii="Times New Roman" w:hAnsi="Times New Roman" w:cs="Times New Roman"/>
+          <w:sz w:val="24"/>
+          <w:szCs w:val="24"/>
+        </w:rPr>
+        <w:t xml:space="preserve"> – </w:t>
+      </w:r>
+      <w:proofErr w:type="spellStart"/>
+      <w:r>
+        <w:rPr>
+          <w:rFonts w:ascii="Times New Roman" w:hAnsi="Times New Roman" w:cs="Times New Roman"/>
+          <w:sz w:val="24"/>
+          <w:szCs w:val="24"/>
+        </w:rPr>
+        <w:t>Solothurn</w:t>
+      </w:r>
+      <w:proofErr w:type="spellEnd"/>
     </w:p>
     <w:p>
       <w:pPr>
@@ -893,7 +1391,26 @@
           <w:sz w:val="24"/>
           <w:szCs w:val="24"/>
         </w:rPr>
-        <w:t>Freiburg – Freiburg</w:t>
+        <w:lastRenderedPageBreak/>
+        <w:t>Basel-</w:t>
+      </w:r>
+      <w:proofErr w:type="spellStart"/>
+      <w:r>
+        <w:rPr>
+          <w:rFonts w:ascii="Times New Roman" w:hAnsi="Times New Roman" w:cs="Times New Roman"/>
+          <w:sz w:val="24"/>
+          <w:szCs w:val="24"/>
+        </w:rPr>
+        <w:t>Stadt</w:t>
+      </w:r>
+      <w:proofErr w:type="spellEnd"/>
+      <w:r>
+        <w:rPr>
+          <w:rFonts w:ascii="Times New Roman" w:hAnsi="Times New Roman" w:cs="Times New Roman"/>
+          <w:sz w:val="24"/>
+          <w:szCs w:val="24"/>
+        </w:rPr>
+        <w:t xml:space="preserve"> – Basel</w:t>
       </w:r>
     </w:p>
     <w:p>
@@ -915,8 +1432,36 @@
           <w:sz w:val="24"/>
           <w:szCs w:val="24"/>
         </w:rPr>
-        <w:t>Solothurn – Solothurn</w:t>
-      </w:r>
+        <w:t>Basel-</w:t>
+      </w:r>
+      <w:proofErr w:type="spellStart"/>
+      <w:r>
+        <w:rPr>
+          <w:rFonts w:ascii="Times New Roman" w:hAnsi="Times New Roman" w:cs="Times New Roman"/>
+          <w:sz w:val="24"/>
+          <w:szCs w:val="24"/>
+        </w:rPr>
+        <w:t>Landschaft</w:t>
+      </w:r>
+      <w:proofErr w:type="spellEnd"/>
+      <w:r>
+        <w:rPr>
+          <w:rFonts w:ascii="Times New Roman" w:hAnsi="Times New Roman" w:cs="Times New Roman"/>
+          <w:sz w:val="24"/>
+          <w:szCs w:val="24"/>
+        </w:rPr>
+        <w:t xml:space="preserve"> – </w:t>
+      </w:r>
+      <w:proofErr w:type="spellStart"/>
+      <w:r>
+        <w:rPr>
+          <w:rFonts w:ascii="Times New Roman" w:hAnsi="Times New Roman" w:cs="Times New Roman"/>
+          <w:sz w:val="24"/>
+          <w:szCs w:val="24"/>
+        </w:rPr>
+        <w:t>Liestal</w:t>
+      </w:r>
+      <w:proofErr w:type="spellEnd"/>
     </w:p>
     <w:p>
       <w:pPr>
@@ -937,8 +1482,7 @@
           <w:sz w:val="24"/>
           <w:szCs w:val="24"/>
         </w:rPr>
-        <w:lastRenderedPageBreak/>
-        <w:t>Basel-Stadt – Basel</w:t>
+        <w:t>Schaffhausen – Schaffhausen</w:t>
       </w:r>
     </w:p>
     <w:p>
@@ -954,14 +1498,42 @@
           <w:szCs w:val="24"/>
         </w:rPr>
       </w:pPr>
-      <w:r>
-        <w:rPr>
-          <w:rFonts w:ascii="Times New Roman" w:hAnsi="Times New Roman" w:cs="Times New Roman"/>
-          <w:sz w:val="24"/>
-          <w:szCs w:val="24"/>
-        </w:rPr>
-        <w:t>Basel-Landschaft – Liestal</w:t>
-      </w:r>
+      <w:proofErr w:type="spellStart"/>
+      <w:r>
+        <w:rPr>
+          <w:rFonts w:ascii="Times New Roman" w:hAnsi="Times New Roman" w:cs="Times New Roman"/>
+          <w:sz w:val="24"/>
+          <w:szCs w:val="24"/>
+        </w:rPr>
+        <w:t>Appenzell</w:t>
+      </w:r>
+      <w:r>
+        <w:rPr>
+          <w:rFonts w:ascii="Times New Roman" w:hAnsi="Times New Roman" w:cs="Times New Roman"/>
+          <w:sz w:val="24"/>
+          <w:szCs w:val="24"/>
+        </w:rPr>
+        <w:t>-Ausserrhoden</w:t>
+      </w:r>
+      <w:proofErr w:type="spellEnd"/>
+      <w:r>
+        <w:rPr>
+          <w:rFonts w:ascii="Times New Roman" w:hAnsi="Times New Roman" w:cs="Times New Roman"/>
+          <w:sz w:val="24"/>
+          <w:szCs w:val="24"/>
+        </w:rPr>
+        <w:t xml:space="preserve"> – </w:t>
+      </w:r>
+      <w:proofErr w:type="spellStart"/>
+      <w:r>
+        <w:rPr>
+          <w:rFonts w:ascii="Times New Roman" w:hAnsi="Times New Roman" w:cs="Times New Roman"/>
+          <w:sz w:val="24"/>
+          <w:szCs w:val="24"/>
+        </w:rPr>
+        <w:t>Herisau</w:t>
+      </w:r>
+      <w:proofErr w:type="spellEnd"/>
     </w:p>
     <w:p>
       <w:pPr>
@@ -976,14 +1548,34 @@
           <w:szCs w:val="24"/>
         </w:rPr>
       </w:pPr>
-      <w:r>
-        <w:rPr>
-          <w:rFonts w:ascii="Times New Roman" w:hAnsi="Times New Roman" w:cs="Times New Roman"/>
-          <w:sz w:val="24"/>
-          <w:szCs w:val="24"/>
-        </w:rPr>
-        <w:t>Schaffhausen – Schaffhausen</w:t>
-      </w:r>
+      <w:proofErr w:type="spellStart"/>
+      <w:r>
+        <w:rPr>
+          <w:rFonts w:ascii="Times New Roman" w:hAnsi="Times New Roman" w:cs="Times New Roman"/>
+          <w:sz w:val="24"/>
+          <w:szCs w:val="24"/>
+        </w:rPr>
+        <w:t>Appenzell-Innerrhoden</w:t>
+      </w:r>
+      <w:proofErr w:type="spellEnd"/>
+      <w:r>
+        <w:rPr>
+          <w:rFonts w:ascii="Times New Roman" w:hAnsi="Times New Roman" w:cs="Times New Roman"/>
+          <w:sz w:val="24"/>
+          <w:szCs w:val="24"/>
+        </w:rPr>
+        <w:t xml:space="preserve"> – </w:t>
+      </w:r>
+      <w:proofErr w:type="spellStart"/>
+      <w:r>
+        <w:rPr>
+          <w:rFonts w:ascii="Times New Roman" w:hAnsi="Times New Roman" w:cs="Times New Roman"/>
+          <w:sz w:val="24"/>
+          <w:szCs w:val="24"/>
+        </w:rPr>
+        <w:t>Appenzell</w:t>
+      </w:r>
+      <w:proofErr w:type="spellEnd"/>
     </w:p>
     <w:p>
       <w:pPr>
@@ -998,22 +1590,34 @@
           <w:szCs w:val="24"/>
         </w:rPr>
       </w:pPr>
-      <w:r>
-        <w:rPr>
-          <w:rFonts w:ascii="Times New Roman" w:hAnsi="Times New Roman" w:cs="Times New Roman"/>
-          <w:sz w:val="24"/>
-          <w:szCs w:val="24"/>
-        </w:rPr>
-        <w:t>Appenzell</w:t>
-      </w:r>
-      <w:r>
-        <w:rPr>
-          <w:rFonts w:ascii="Times New Roman" w:hAnsi="Times New Roman" w:cs="Times New Roman"/>
-          <w:sz w:val="24"/>
-          <w:szCs w:val="24"/>
-        </w:rPr>
-        <w:t>-Ausserrhoden – Herisau</w:t>
-      </w:r>
+      <w:proofErr w:type="spellStart"/>
+      <w:r>
+        <w:rPr>
+          <w:rFonts w:ascii="Times New Roman" w:hAnsi="Times New Roman" w:cs="Times New Roman"/>
+          <w:sz w:val="24"/>
+          <w:szCs w:val="24"/>
+        </w:rPr>
+        <w:t>St.Gallen</w:t>
+      </w:r>
+      <w:proofErr w:type="spellEnd"/>
+      <w:r>
+        <w:rPr>
+          <w:rFonts w:ascii="Times New Roman" w:hAnsi="Times New Roman" w:cs="Times New Roman"/>
+          <w:sz w:val="24"/>
+          <w:szCs w:val="24"/>
+        </w:rPr>
+        <w:t xml:space="preserve"> – </w:t>
+      </w:r>
+      <w:proofErr w:type="spellStart"/>
+      <w:r>
+        <w:rPr>
+          <w:rFonts w:ascii="Times New Roman" w:hAnsi="Times New Roman" w:cs="Times New Roman"/>
+          <w:sz w:val="24"/>
+          <w:szCs w:val="24"/>
+        </w:rPr>
+        <w:t>St.Gallen</w:t>
+      </w:r>
+      <w:proofErr w:type="spellEnd"/>
     </w:p>
     <w:p>
       <w:pPr>
@@ -1028,14 +1632,34 @@
           <w:szCs w:val="24"/>
         </w:rPr>
       </w:pPr>
-      <w:r>
-        <w:rPr>
-          <w:rFonts w:ascii="Times New Roman" w:hAnsi="Times New Roman" w:cs="Times New Roman"/>
-          <w:sz w:val="24"/>
-          <w:szCs w:val="24"/>
-        </w:rPr>
-        <w:t>Appenzell-Innerrhoden – Appenzell</w:t>
-      </w:r>
+      <w:proofErr w:type="spellStart"/>
+      <w:r>
+        <w:rPr>
+          <w:rFonts w:ascii="Times New Roman" w:hAnsi="Times New Roman" w:cs="Times New Roman"/>
+          <w:sz w:val="24"/>
+          <w:szCs w:val="24"/>
+        </w:rPr>
+        <w:t>Graubünden</w:t>
+      </w:r>
+      <w:proofErr w:type="spellEnd"/>
+      <w:r>
+        <w:rPr>
+          <w:rFonts w:ascii="Times New Roman" w:hAnsi="Times New Roman" w:cs="Times New Roman"/>
+          <w:sz w:val="24"/>
+          <w:szCs w:val="24"/>
+        </w:rPr>
+        <w:t xml:space="preserve"> – </w:t>
+      </w:r>
+      <w:proofErr w:type="spellStart"/>
+      <w:r>
+        <w:rPr>
+          <w:rFonts w:ascii="Times New Roman" w:hAnsi="Times New Roman" w:cs="Times New Roman"/>
+          <w:sz w:val="24"/>
+          <w:szCs w:val="24"/>
+        </w:rPr>
+        <w:t>Chur</w:t>
+      </w:r>
+      <w:proofErr w:type="spellEnd"/>
     </w:p>
     <w:p>
       <w:pPr>
@@ -1050,14 +1674,34 @@
           <w:szCs w:val="24"/>
         </w:rPr>
       </w:pPr>
-      <w:r>
-        <w:rPr>
-          <w:rFonts w:ascii="Times New Roman" w:hAnsi="Times New Roman" w:cs="Times New Roman"/>
-          <w:sz w:val="24"/>
-          <w:szCs w:val="24"/>
-        </w:rPr>
-        <w:t>St.Gallen – St.Gallen</w:t>
-      </w:r>
+      <w:proofErr w:type="spellStart"/>
+      <w:r>
+        <w:rPr>
+          <w:rFonts w:ascii="Times New Roman" w:hAnsi="Times New Roman" w:cs="Times New Roman"/>
+          <w:sz w:val="24"/>
+          <w:szCs w:val="24"/>
+        </w:rPr>
+        <w:t>Aargau</w:t>
+      </w:r>
+      <w:proofErr w:type="spellEnd"/>
+      <w:r>
+        <w:rPr>
+          <w:rFonts w:ascii="Times New Roman" w:hAnsi="Times New Roman" w:cs="Times New Roman"/>
+          <w:sz w:val="24"/>
+          <w:szCs w:val="24"/>
+        </w:rPr>
+        <w:t xml:space="preserve"> – </w:t>
+      </w:r>
+      <w:proofErr w:type="spellStart"/>
+      <w:r>
+        <w:rPr>
+          <w:rFonts w:ascii="Times New Roman" w:hAnsi="Times New Roman" w:cs="Times New Roman"/>
+          <w:sz w:val="24"/>
+          <w:szCs w:val="24"/>
+        </w:rPr>
+        <w:t>Aarau</w:t>
+      </w:r>
+      <w:proofErr w:type="spellEnd"/>
     </w:p>
     <w:p>
       <w:pPr>
@@ -1072,14 +1716,34 @@
           <w:szCs w:val="24"/>
         </w:rPr>
       </w:pPr>
-      <w:r>
-        <w:rPr>
-          <w:rFonts w:ascii="Times New Roman" w:hAnsi="Times New Roman" w:cs="Times New Roman"/>
-          <w:sz w:val="24"/>
-          <w:szCs w:val="24"/>
-        </w:rPr>
-        <w:t>Graubünden – Chur</w:t>
-      </w:r>
+      <w:proofErr w:type="spellStart"/>
+      <w:r>
+        <w:rPr>
+          <w:rFonts w:ascii="Times New Roman" w:hAnsi="Times New Roman" w:cs="Times New Roman"/>
+          <w:sz w:val="24"/>
+          <w:szCs w:val="24"/>
+        </w:rPr>
+        <w:t>Thurgau</w:t>
+      </w:r>
+      <w:proofErr w:type="spellEnd"/>
+      <w:r>
+        <w:rPr>
+          <w:rFonts w:ascii="Times New Roman" w:hAnsi="Times New Roman" w:cs="Times New Roman"/>
+          <w:sz w:val="24"/>
+          <w:szCs w:val="24"/>
+        </w:rPr>
+        <w:t xml:space="preserve"> – </w:t>
+      </w:r>
+      <w:proofErr w:type="spellStart"/>
+      <w:r>
+        <w:rPr>
+          <w:rFonts w:ascii="Times New Roman" w:hAnsi="Times New Roman" w:cs="Times New Roman"/>
+          <w:sz w:val="24"/>
+          <w:szCs w:val="24"/>
+        </w:rPr>
+        <w:t>Frauenfeld</w:t>
+      </w:r>
+      <w:proofErr w:type="spellEnd"/>
     </w:p>
     <w:p>
       <w:pPr>
@@ -1094,14 +1758,34 @@
           <w:szCs w:val="24"/>
         </w:rPr>
       </w:pPr>
-      <w:r>
-        <w:rPr>
-          <w:rFonts w:ascii="Times New Roman" w:hAnsi="Times New Roman" w:cs="Times New Roman"/>
-          <w:sz w:val="24"/>
-          <w:szCs w:val="24"/>
-        </w:rPr>
-        <w:t>Aargau – Aarau</w:t>
-      </w:r>
+      <w:proofErr w:type="spellStart"/>
+      <w:r>
+        <w:rPr>
+          <w:rFonts w:ascii="Times New Roman" w:hAnsi="Times New Roman" w:cs="Times New Roman"/>
+          <w:sz w:val="24"/>
+          <w:szCs w:val="24"/>
+        </w:rPr>
+        <w:t>Tessin</w:t>
+      </w:r>
+      <w:proofErr w:type="spellEnd"/>
+      <w:r>
+        <w:rPr>
+          <w:rFonts w:ascii="Times New Roman" w:hAnsi="Times New Roman" w:cs="Times New Roman"/>
+          <w:sz w:val="24"/>
+          <w:szCs w:val="24"/>
+        </w:rPr>
+        <w:t xml:space="preserve"> – </w:t>
+      </w:r>
+      <w:proofErr w:type="spellStart"/>
+      <w:r>
+        <w:rPr>
+          <w:rFonts w:ascii="Times New Roman" w:hAnsi="Times New Roman" w:cs="Times New Roman"/>
+          <w:sz w:val="24"/>
+          <w:szCs w:val="24"/>
+        </w:rPr>
+        <w:t>Bellinzona</w:t>
+      </w:r>
+      <w:proofErr w:type="spellEnd"/>
     </w:p>
     <w:p>
       <w:pPr>
@@ -1116,13 +1800,23 @@
           <w:szCs w:val="24"/>
         </w:rPr>
       </w:pPr>
-      <w:r>
-        <w:rPr>
-          <w:rFonts w:ascii="Times New Roman" w:hAnsi="Times New Roman" w:cs="Times New Roman"/>
-          <w:sz w:val="24"/>
-          <w:szCs w:val="24"/>
-        </w:rPr>
-        <w:t>Thurgau – Frauenfeld</w:t>
+      <w:proofErr w:type="spellStart"/>
+      <w:r>
+        <w:rPr>
+          <w:rFonts w:ascii="Times New Roman" w:hAnsi="Times New Roman" w:cs="Times New Roman"/>
+          <w:sz w:val="24"/>
+          <w:szCs w:val="24"/>
+        </w:rPr>
+        <w:t>Waadt</w:t>
+      </w:r>
+      <w:proofErr w:type="spellEnd"/>
+      <w:r>
+        <w:rPr>
+          <w:rFonts w:ascii="Times New Roman" w:hAnsi="Times New Roman" w:cs="Times New Roman"/>
+          <w:sz w:val="24"/>
+          <w:szCs w:val="24"/>
+        </w:rPr>
+        <w:t xml:space="preserve"> – Lausanne</w:t>
       </w:r>
     </w:p>
     <w:p>
@@ -1144,7 +1838,7 @@
           <w:sz w:val="24"/>
           <w:szCs w:val="24"/>
         </w:rPr>
-        <w:t>Tessin – Bellinzona</w:t>
+        <w:t>Wallis – Sitten</w:t>
       </w:r>
     </w:p>
     <w:p>
@@ -1160,14 +1854,34 @@
           <w:szCs w:val="24"/>
         </w:rPr>
       </w:pPr>
-      <w:r>
-        <w:rPr>
-          <w:rFonts w:ascii="Times New Roman" w:hAnsi="Times New Roman" w:cs="Times New Roman"/>
-          <w:sz w:val="24"/>
-          <w:szCs w:val="24"/>
-        </w:rPr>
-        <w:t>Waadt – Lausanne</w:t>
-      </w:r>
+      <w:proofErr w:type="spellStart"/>
+      <w:r>
+        <w:rPr>
+          <w:rFonts w:ascii="Times New Roman" w:hAnsi="Times New Roman" w:cs="Times New Roman"/>
+          <w:sz w:val="24"/>
+          <w:szCs w:val="24"/>
+        </w:rPr>
+        <w:t>Neuenburg</w:t>
+      </w:r>
+      <w:proofErr w:type="spellEnd"/>
+      <w:r>
+        <w:rPr>
+          <w:rFonts w:ascii="Times New Roman" w:hAnsi="Times New Roman" w:cs="Times New Roman"/>
+          <w:sz w:val="24"/>
+          <w:szCs w:val="24"/>
+        </w:rPr>
+        <w:t xml:space="preserve">- </w:t>
+      </w:r>
+      <w:proofErr w:type="spellStart"/>
+      <w:r>
+        <w:rPr>
+          <w:rFonts w:ascii="Times New Roman" w:hAnsi="Times New Roman" w:cs="Times New Roman"/>
+          <w:sz w:val="24"/>
+          <w:szCs w:val="24"/>
+        </w:rPr>
+        <w:t>Neuenburg</w:t>
+      </w:r>
+      <w:proofErr w:type="spellEnd"/>
     </w:p>
     <w:p>
       <w:pPr>
@@ -1188,7 +1902,7 @@
           <w:sz w:val="24"/>
           <w:szCs w:val="24"/>
         </w:rPr>
-        <w:t>Wallis – Sitten</w:t>
+        <w:t>Genf – Genf</w:t>
       </w:r>
     </w:p>
     <w:p>
@@ -1210,52 +1924,18 @@
           <w:sz w:val="24"/>
           <w:szCs w:val="24"/>
         </w:rPr>
-        <w:t>Neuenburg- Neuenburg</w:t>
-      </w:r>
-    </w:p>
-    <w:p>
-      <w:pPr>
-        <w:pStyle w:val="Listaszerbekezds"/>
-        <w:numPr>
-          <w:ilvl w:val="0"/>
-          <w:numId w:val="5"/>
-        </w:numPr>
-        <w:rPr>
-          <w:rFonts w:ascii="Times New Roman" w:hAnsi="Times New Roman" w:cs="Times New Roman"/>
-          <w:sz w:val="24"/>
-          <w:szCs w:val="24"/>
-        </w:rPr>
-      </w:pPr>
-      <w:r>
-        <w:rPr>
-          <w:rFonts w:ascii="Times New Roman" w:hAnsi="Times New Roman" w:cs="Times New Roman"/>
-          <w:sz w:val="24"/>
-          <w:szCs w:val="24"/>
-        </w:rPr>
-        <w:t>Genf – Genf</w:t>
-      </w:r>
-    </w:p>
-    <w:p>
-      <w:pPr>
-        <w:pStyle w:val="Listaszerbekezds"/>
-        <w:numPr>
-          <w:ilvl w:val="0"/>
-          <w:numId w:val="5"/>
-        </w:numPr>
-        <w:rPr>
-          <w:rFonts w:ascii="Times New Roman" w:hAnsi="Times New Roman" w:cs="Times New Roman"/>
-          <w:sz w:val="24"/>
-          <w:szCs w:val="24"/>
-        </w:rPr>
-      </w:pPr>
-      <w:r>
-        <w:rPr>
-          <w:rFonts w:ascii="Times New Roman" w:hAnsi="Times New Roman" w:cs="Times New Roman"/>
-          <w:sz w:val="24"/>
-          <w:szCs w:val="24"/>
-        </w:rPr>
-        <w:t>Jura – Delsberg</w:t>
-      </w:r>
+        <w:t xml:space="preserve">Jura – </w:t>
+      </w:r>
+      <w:proofErr w:type="spellStart"/>
+      <w:r>
+        <w:rPr>
+          <w:rFonts w:ascii="Times New Roman" w:hAnsi="Times New Roman" w:cs="Times New Roman"/>
+          <w:sz w:val="24"/>
+          <w:szCs w:val="24"/>
+        </w:rPr>
+        <w:t>Delsberg</w:t>
+      </w:r>
+      <w:proofErr w:type="spellEnd"/>
     </w:p>
     <w:p>
       <w:pPr>

</xml_diff>